<commit_message>
atualiza java e valid
</commit_message>
<xml_diff>
--- a/NovoContrato.docx
+++ b/NovoContrato.docx
@@ -75,7 +75,7 @@
           <w:sz w:val="24"/>
           <w:szCs w:val="24"/>
         </w:rPr>
-        <w:t xml:space="preserve">1</w:t>
+        <w:t xml:space="preserve">9</w:t>
       </w:r>
     </w:p>
     <w:p>
@@ -186,7 +186,7 @@
         <w:rPr>
           <w:rFonts w:ascii="Arial" w:hAnsi="Arial" w:cs="Arial"/>
         </w:rPr>
-        <w:t xml:space="preserve">325.435.585-78</w:t>
+        <w:t xml:space="preserve">011.141.795-31</w:t>
       </w:r>
       <w:r>
         <w:rPr>
@@ -228,7 +228,7 @@
         <w:rPr>
           <w:rFonts w:ascii="Arial" w:hAnsi="Arial" w:cs="Arial"/>
         </w:rPr>
-        <w:t xml:space="preserve">325.435.585-78</w:t>
+        <w:t xml:space="preserve">011.141.795-31</w:t>
       </w:r>
       <w:r>
         <w:rPr>
@@ -9002,7 +9002,7 @@
           <w:sz w:val="20"/>
           <w:szCs w:val="20"/>
         </w:rPr>
-        <w:t xml:space="preserve">325.435.585-78</w:t>
+        <w:t xml:space="preserve">011.141.795-31</w:t>
       </w:r>
     </w:p>
     <w:p>

</xml_diff>

<commit_message>
valida cpf, uf, cnpj
</commit_message>
<xml_diff>
--- a/NovoContrato.docx
+++ b/NovoContrato.docx
@@ -75,7 +75,7 @@
           <w:sz w:val="24"/>
           <w:szCs w:val="24"/>
         </w:rPr>
-        <w:t xml:space="preserve">9</w:t>
+        <w:t xml:space="preserve">3</w:t>
       </w:r>
     </w:p>
     <w:p>
@@ -186,7 +186,7 @@
         <w:rPr>
           <w:rFonts w:ascii="Arial" w:hAnsi="Arial" w:cs="Arial"/>
         </w:rPr>
-        <w:t xml:space="preserve">011.141.795-31</w:t>
+        <w:t xml:space="preserve">66.576.130/0001-85</w:t>
       </w:r>
       <w:r>
         <w:rPr>
@@ -228,7 +228,7 @@
         <w:rPr>
           <w:rFonts w:ascii="Arial" w:hAnsi="Arial" w:cs="Arial"/>
         </w:rPr>
-        <w:t xml:space="preserve">011.141.795-31</w:t>
+        <w:t xml:space="preserve">66.576.130/0001-85</w:t>
       </w:r>
       <w:r>
         <w:rPr>
@@ -9002,7 +9002,7 @@
           <w:sz w:val="20"/>
           <w:szCs w:val="20"/>
         </w:rPr>
-        <w:t xml:space="preserve">011.141.795-31</w:t>
+        <w:t xml:space="preserve">66.576.130/0001-85</w:t>
       </w:r>
     </w:p>
     <w:p>
@@ -9328,7 +9328,7 @@
           <w:sz w:val="20"/>
           <w:szCs w:val="20"/>
         </w:rPr>
-        <w:t xml:space="preserve">61785223127</w:t>
+        <w:t xml:space="preserve">617.852.231-27</w:t>
       </w:r>
       <w:r>
         <w:rPr>
@@ -9373,7 +9373,7 @@
           <w:sz w:val="20"/>
           <w:szCs w:val="20"/>
         </w:rPr>
-        <w:t xml:space="preserve">89858232721</w:t>
+        <w:t xml:space="preserve">898.582.327-21</w:t>
       </w:r>
       <w:r>
         <w:rPr>

</xml_diff>

<commit_message>
altera cpfOuCnpj para cpfcnpj
</commit_message>
<xml_diff>
--- a/NovoContrato.docx
+++ b/NovoContrato.docx
@@ -75,7 +75,7 @@
           <w:sz w:val="24"/>
           <w:szCs w:val="24"/>
         </w:rPr>
-        <w:t xml:space="preserve">3</w:t>
+        <w:t xml:space="preserve">1</w:t>
       </w:r>
     </w:p>
     <w:p>
@@ -186,7 +186,7 @@
         <w:rPr>
           <w:rFonts w:ascii="Arial" w:hAnsi="Arial" w:cs="Arial"/>
         </w:rPr>
-        <w:t xml:space="preserve">66.576.130/0001-85</w:t>
+        <w:t xml:space="preserve">441.387.190-16</w:t>
       </w:r>
       <w:r>
         <w:rPr>
@@ -228,7 +228,7 @@
         <w:rPr>
           <w:rFonts w:ascii="Arial" w:hAnsi="Arial" w:cs="Arial"/>
         </w:rPr>
-        <w:t xml:space="preserve">66.576.130/0001-85</w:t>
+        <w:t xml:space="preserve">441.387.190-16</w:t>
       </w:r>
       <w:r>
         <w:rPr>
@@ -291,7 +291,7 @@
           <w:sz w:val="20"/>
           <w:szCs w:val="20"/>
         </w:rPr>
-        <w:t xml:space="preserve">(B) RAFAELA OLIVERIA sociedade limitada, inscrita no Cadastro Nacional de Pessoas Jurídicas do Ministério da Fazenda (“CNPJ/MF”) sob o n° 12.728.657/0001-59 com sede na RUA MARECHAL RONDOM, 444, na cidade de EUNAPOLIS do Estado de BA, CEP 45822-060, neste ato representada na forma do seu Contrato Social (“CONSULTORIA EM SISTEMAS”); e</w:t>
+        <w:t xml:space="preserve">(B) JOAO SISTEMAS sociedade limitada, inscrita no Cadastro Nacional de Pessoas Jurídicas do Ministério da Fazenda (“CNPJ/MF”) sob o n° 12.728.657/0001-59 com sede na RUA MARECHAL RONDOM, 444, na cidade de EUNAPOLIS do Estado de BA, CEP 45822-060, neste ato representada na forma do seu Contrato Social (“CONSULTORIA EM SISTEMAS”); e</w:t>
       </w:r>
     </w:p>
     <w:p>
@@ -524,7 +524,7 @@
           <w:sz w:val="20"/>
           <w:szCs w:val="20"/>
         </w:rPr>
-        <w:t xml:space="preserve">RAFAELA OLIVERIA</w:t>
+        <w:t xml:space="preserve">JOAO SISTEMAS</w:t>
       </w:r>
       <w:r>
         <w:rPr>
@@ -9002,7 +9002,7 @@
           <w:sz w:val="20"/>
           <w:szCs w:val="20"/>
         </w:rPr>
-        <w:t xml:space="preserve">66.576.130/0001-85</w:t>
+        <w:t xml:space="preserve">441.387.190-16</w:t>
       </w:r>
     </w:p>
     <w:p>
@@ -9066,7 +9066,7 @@
           <w:sz w:val="20"/>
           <w:szCs w:val="20"/>
         </w:rPr>
-        <w:t xml:space="preserve">RAFAELA OLIVERIA</w:t>
+        <w:t xml:space="preserve">JOAO SISTEMAS</w:t>
       </w:r>
       <w:r>
         <w:rPr>

</xml_diff>